<commit_message>
update chinese chapter 01
</commit_message>
<xml_diff>
--- a/Chinese/DOC/第一章.docx
+++ b/Chinese/DOC/第一章.docx
@@ -94,10 +94,7 @@
     </w:p>
     <w:p/>
     <w:p/>
-    <w:p>
-      <w:bookmarkStart w:id="0" w:name="_GoBack"/>
-      <w:bookmarkEnd w:id="0"/>
-    </w:p>
+    <w:p/>
     <w:p/>
     <w:p/>
     <w:p/>
@@ -268,8 +265,8 @@
         </w:rPr>
         <w:t>数字是指以数字形式用电子方式记录或发送信息的系统</w:t>
       </w:r>
-      <w:bookmarkStart w:id="1" w:name="OLE_LINK3"/>
-      <w:bookmarkStart w:id="2" w:name="OLE_LINK4"/>
+      <w:bookmarkStart w:id="0" w:name="OLE_LINK3"/>
+      <w:bookmarkStart w:id="1" w:name="OLE_LINK4"/>
       <w:r>
         <w:rPr>
           <w:rFonts w:ascii="微软雅黑" w:eastAsia="微软雅黑" w:hAnsi="微软雅黑" w:cs="Arial"/>
@@ -297,8 +294,8 @@
         </w:rPr>
         <w:t>]</w:t>
       </w:r>
+      <w:bookmarkEnd w:id="0"/>
       <w:bookmarkEnd w:id="1"/>
-      <w:bookmarkEnd w:id="2"/>
       <w:r>
         <w:rPr>
           <w:rFonts w:ascii="微软雅黑" w:eastAsia="微软雅黑" w:hAnsi="微软雅黑" w:cs="Arial"/>
@@ -345,46 +342,46 @@
         <w:rPr>
           <w:rFonts w:ascii="微软雅黑" w:eastAsia="微软雅黑" w:hAnsi="微软雅黑" w:cs="Arial"/>
         </w:rPr>
-        <w:t>和“1”后进行</w:t>
+        <w:t>和“1”后进行运算、</w:t>
+      </w:r>
+      <w:r>
+        <w:rPr>
+          <w:rFonts w:ascii="微软雅黑" w:eastAsia="微软雅黑" w:hAnsi="微软雅黑" w:cs="Arial" w:hint="eastAsia"/>
+        </w:rPr>
+        <w:t>发</w:t>
       </w:r>
       <w:r>
         <w:rPr>
           <w:rFonts w:ascii="微软雅黑" w:eastAsia="微软雅黑" w:hAnsi="微软雅黑" w:cs="Arial"/>
         </w:rPr>
-        <w:t>存储、</w:t>
+        <w:t>送、</w:t>
+      </w:r>
+      <w:r>
+        <w:rPr>
+          <w:rFonts w:ascii="微软雅黑" w:eastAsia="微软雅黑" w:hAnsi="微软雅黑" w:cs="Arial" w:hint="eastAsia"/>
+        </w:rPr>
+        <w:t>接收</w:t>
       </w:r>
       <w:r>
         <w:rPr>
           <w:rFonts w:ascii="微软雅黑" w:eastAsia="微软雅黑" w:hAnsi="微软雅黑" w:cs="Arial"/>
         </w:rPr>
-        <w:t>运算、</w:t>
-      </w:r>
-      <w:r>
-        <w:rPr>
-          <w:rFonts w:ascii="微软雅黑" w:eastAsia="微软雅黑" w:hAnsi="微软雅黑" w:cs="Arial" w:hint="eastAsia"/>
-        </w:rPr>
-        <w:t>发</w:t>
+        <w:t>、存储</w:t>
+      </w:r>
+      <w:r>
+        <w:rPr>
+          <w:rFonts w:ascii="微软雅黑" w:eastAsia="微软雅黑" w:hAnsi="微软雅黑" w:cs="Arial" w:hint="eastAsia"/>
+        </w:rPr>
+        <w:t>等</w:t>
       </w:r>
       <w:r>
         <w:rPr>
           <w:rFonts w:ascii="微软雅黑" w:eastAsia="微软雅黑" w:hAnsi="微软雅黑" w:cs="Arial"/>
         </w:rPr>
-        <w:t>送、</w:t>
-      </w:r>
-      <w:r>
-        <w:rPr>
-          <w:rFonts w:ascii="微软雅黑" w:eastAsia="微软雅黑" w:hAnsi="微软雅黑" w:cs="Arial" w:hint="eastAsia"/>
-        </w:rPr>
-        <w:t>接收</w:t>
-      </w:r>
-      <w:r>
-        <w:rPr>
-          <w:rFonts w:ascii="微软雅黑" w:eastAsia="微软雅黑" w:hAnsi="微软雅黑" w:cs="Arial"/>
-        </w:rPr>
         <w:t>的技术</w:t>
       </w:r>
-      <w:bookmarkStart w:id="3" w:name="OLE_LINK5"/>
-      <w:bookmarkStart w:id="4" w:name="OLE_LINK6"/>
+      <w:bookmarkStart w:id="2" w:name="OLE_LINK5"/>
+      <w:bookmarkStart w:id="3" w:name="OLE_LINK6"/>
       <w:r>
         <w:rPr>
           <w:rFonts w:ascii="微软雅黑" w:eastAsia="微软雅黑" w:hAnsi="微软雅黑" w:cs="Arial" w:hint="eastAsia"/>
@@ -395,8 +392,8 @@
         </w:rPr>
         <w:t>[3]</w:t>
       </w:r>
+      <w:bookmarkEnd w:id="2"/>
       <w:bookmarkEnd w:id="3"/>
-      <w:bookmarkEnd w:id="4"/>
       <w:r>
         <w:rPr>
           <w:rFonts w:ascii="微软雅黑" w:eastAsia="微软雅黑" w:hAnsi="微软雅黑" w:cs="Arial" w:hint="eastAsia"/>
@@ -423,7 +420,19 @@
         <w:rPr>
           <w:rFonts w:ascii="微软雅黑" w:eastAsia="微软雅黑" w:hAnsi="微软雅黑" w:cs="Arial" w:hint="eastAsia"/>
         </w:rPr>
-        <w:t>，包括软件、数字图</w:t>
+        <w:t>，包括软件</w:t>
+      </w:r>
+      <w:r>
+        <w:rPr>
+          <w:rFonts w:ascii="微软雅黑" w:eastAsia="微软雅黑" w:hAnsi="微软雅黑" w:cs="Arial" w:hint="eastAsia"/>
+        </w:rPr>
+        <w:t>应用</w:t>
+      </w:r>
+      <w:r>
+        <w:rPr>
+          <w:rFonts w:ascii="微软雅黑" w:eastAsia="微软雅黑" w:hAnsi="微软雅黑" w:cs="Arial" w:hint="eastAsia"/>
+        </w:rPr>
+        <w:t>、数字图</w:t>
       </w:r>
       <w:r>
         <w:rPr>
@@ -435,7 +444,13 @@
         <w:rPr>
           <w:rFonts w:ascii="微软雅黑" w:eastAsia="微软雅黑" w:hAnsi="微软雅黑" w:cs="Arial" w:hint="eastAsia"/>
         </w:rPr>
-        <w:t>、数字视频、网站</w:t>
+        <w:t>、数字视频、</w:t>
+      </w:r>
+      <w:r>
+        <w:rPr>
+          <w:rFonts w:ascii="微软雅黑" w:eastAsia="微软雅黑" w:hAnsi="微软雅黑" w:cs="Arial" w:hint="eastAsia"/>
+        </w:rPr>
+        <w:t>文档</w:t>
       </w:r>
       <w:r>
         <w:rPr>
@@ -447,7 +462,19 @@
         <w:rPr>
           <w:rFonts w:ascii="微软雅黑" w:eastAsia="微软雅黑" w:hAnsi="微软雅黑" w:cs="Arial" w:hint="eastAsia"/>
         </w:rPr>
-        <w:t>、社交媒体、数据等</w:t>
+        <w:t>、社交媒体、</w:t>
+      </w:r>
+      <w:r>
+        <w:rPr>
+          <w:rFonts w:ascii="微软雅黑" w:eastAsia="微软雅黑" w:hAnsi="微软雅黑" w:cs="Arial" w:hint="eastAsia"/>
+        </w:rPr>
+        <w:t>电子</w:t>
+      </w:r>
+      <w:r>
+        <w:rPr>
+          <w:rFonts w:ascii="微软雅黑" w:eastAsia="微软雅黑" w:hAnsi="微软雅黑" w:cs="Arial" w:hint="eastAsia"/>
+        </w:rPr>
+        <w:t>数据等</w:t>
       </w:r>
       <w:r>
         <w:rPr>
@@ -547,13 +574,7 @@
         <w:rPr>
           <w:rFonts w:ascii="微软雅黑" w:eastAsia="微软雅黑" w:hAnsi="微软雅黑" w:cs="Arial" w:hint="eastAsia"/>
         </w:rPr>
-        <w:t>“慈”是长辈对晚辈的爱，“善”是人与人之间的友爱和互助</w:t>
-      </w:r>
-      <w:r>
-        <w:rPr>
-          <w:rFonts w:ascii="微软雅黑" w:eastAsia="微软雅黑" w:hAnsi="微软雅黑" w:cs="Arial" w:hint="eastAsia"/>
-        </w:rPr>
-        <w:t>，慈善是人们自愿地扶弱济贫奉献爱心与援助的行为，</w:t>
+        <w:t>是人们自愿地扶弱济贫奉献爱心与援助的行为，</w:t>
       </w:r>
       <w:r>
         <w:rPr>
@@ -561,6 +582,8 @@
         </w:rPr>
         <w:t>是对人类的热爱，为增加人类的福利所做的努力</w:t>
       </w:r>
+      <w:bookmarkStart w:id="4" w:name="OLE_LINK12"/>
+      <w:bookmarkStart w:id="5" w:name="OLE_LINK13"/>
       <w:r>
         <w:rPr>
           <w:rFonts w:ascii="微软雅黑" w:eastAsia="微软雅黑" w:hAnsi="微软雅黑" w:cs="Arial" w:hint="eastAsia"/>
@@ -571,6 +594,8 @@
         </w:rPr>
         <w:t>[5]</w:t>
       </w:r>
+      <w:bookmarkEnd w:id="4"/>
+      <w:bookmarkEnd w:id="5"/>
       <w:r>
         <w:rPr>
           <w:rFonts w:ascii="微软雅黑" w:eastAsia="微软雅黑" w:hAnsi="微软雅黑" w:cs="Arial" w:hint="eastAsia"/>
@@ -605,6 +630,349 @@
         <w:t>是指通过数字技术和数字媒介帮助贫困或病弱的人们。</w:t>
       </w:r>
     </w:p>
+    <w:p>
+      <w:pPr>
+        <w:spacing w:line="180" w:lineRule="auto"/>
+        <w:ind w:firstLine="420"/>
+        <w:rPr>
+          <w:rFonts w:ascii="微软雅黑" w:eastAsia="微软雅黑" w:hAnsi="微软雅黑" w:cs="Arial"/>
+        </w:rPr>
+      </w:pPr>
+    </w:p>
+    <w:p>
+      <w:pPr>
+        <w:spacing w:line="180" w:lineRule="auto"/>
+        <w:ind w:firstLine="420"/>
+        <w:rPr>
+          <w:rFonts w:ascii="微软雅黑" w:eastAsia="微软雅黑" w:hAnsi="微软雅黑" w:cs="Arial"/>
+        </w:rPr>
+      </w:pPr>
+      <w:r>
+        <w:rPr>
+          <w:rFonts w:ascii="微软雅黑" w:eastAsia="微软雅黑" w:hAnsi="微软雅黑" w:cs="Arial" w:hint="eastAsia"/>
+        </w:rPr>
+        <w:t>关于公益和慈善，这里做一些说明</w:t>
+      </w:r>
+      <w:r>
+        <w:rPr>
+          <w:rFonts w:ascii="微软雅黑" w:eastAsia="微软雅黑" w:hAnsi="微软雅黑" w:cs="Arial" w:hint="eastAsia"/>
+        </w:rPr>
+        <w:t>。</w:t>
+      </w:r>
+      <w:bookmarkStart w:id="6" w:name="_GoBack"/>
+      <w:bookmarkEnd w:id="6"/>
+      <w:r>
+        <w:rPr>
+          <w:rFonts w:ascii="微软雅黑" w:eastAsia="微软雅黑" w:hAnsi="微软雅黑" w:cs="Arial" w:hint="eastAsia"/>
+        </w:rPr>
+        <w:t>公益与慈善虽然不同，但是两者之间的联系非常紧密，在形式上存在相似性，在范围上存在重合</w:t>
+      </w:r>
+      <w:r>
+        <w:rPr>
+          <w:rFonts w:ascii="微软雅黑" w:eastAsia="微软雅黑" w:hAnsi="微软雅黑" w:cs="Arial" w:hint="eastAsia"/>
+        </w:rPr>
+        <w:t>性</w:t>
+      </w:r>
+      <w:r>
+        <w:rPr>
+          <w:rFonts w:ascii="微软雅黑" w:eastAsia="微软雅黑" w:hAnsi="微软雅黑" w:cs="Arial" w:hint="eastAsia"/>
+        </w:rPr>
+        <w:t>，</w:t>
+      </w:r>
+      <w:r>
+        <w:rPr>
+          <w:rFonts w:ascii="微软雅黑" w:eastAsia="微软雅黑" w:hAnsi="微软雅黑" w:cs="Arial" w:hint="eastAsia"/>
+        </w:rPr>
+        <w:t>很多公益组织也起源于慈善机构</w:t>
+      </w:r>
+      <w:r>
+        <w:rPr>
+          <w:rFonts w:ascii="微软雅黑" w:eastAsia="微软雅黑" w:hAnsi="微软雅黑" w:cs="Arial" w:hint="eastAsia"/>
+        </w:rPr>
+        <w:t>。</w:t>
+      </w:r>
+      <w:r>
+        <w:rPr>
+          <w:rFonts w:ascii="微软雅黑" w:eastAsia="微软雅黑" w:hAnsi="微软雅黑" w:cs="Arial" w:hint="eastAsia"/>
+        </w:rPr>
+        <w:t>公益是公共利益事业的简称</w:t>
+      </w:r>
+      <w:r>
+        <w:rPr>
+          <w:rFonts w:ascii="微软雅黑" w:eastAsia="微软雅黑" w:hAnsi="微软雅黑" w:cs="Arial" w:hint="eastAsia"/>
+        </w:rPr>
+        <w:t>，</w:t>
+      </w:r>
+      <w:r>
+        <w:rPr>
+          <w:rFonts w:ascii="微软雅黑" w:eastAsia="微软雅黑" w:hAnsi="微软雅黑" w:cs="Arial" w:hint="eastAsia"/>
+        </w:rPr>
+        <w:t>所有有利于提升公共安全，有利于增加社会福利，以公共利益为目标指向的活动都可以</w:t>
+      </w:r>
+      <w:r>
+        <w:rPr>
+          <w:rFonts w:ascii="微软雅黑" w:eastAsia="微软雅黑" w:hAnsi="微软雅黑" w:cs="Arial" w:hint="eastAsia"/>
+        </w:rPr>
+        <w:t>归入公益的范畴</w:t>
+      </w:r>
+      <w:r>
+        <w:rPr>
+          <w:rFonts w:ascii="微软雅黑" w:eastAsia="微软雅黑" w:hAnsi="微软雅黑" w:cs="Arial" w:hint="eastAsia"/>
+          <w:b/>
+          <w:color w:val="0070C0"/>
+          <w:kern w:val="0"/>
+          <w:vertAlign w:val="superscript"/>
+        </w:rPr>
+        <w:t>[</w:t>
+      </w:r>
+      <w:r>
+        <w:rPr>
+          <w:rFonts w:ascii="微软雅黑" w:eastAsia="微软雅黑" w:hAnsi="微软雅黑" w:cs="Arial" w:hint="eastAsia"/>
+          <w:b/>
+          <w:color w:val="0070C0"/>
+          <w:kern w:val="0"/>
+          <w:vertAlign w:val="superscript"/>
+        </w:rPr>
+        <w:t>6</w:t>
+      </w:r>
+      <w:r>
+        <w:rPr>
+          <w:rFonts w:ascii="微软雅黑" w:eastAsia="微软雅黑" w:hAnsi="微软雅黑" w:cs="Arial" w:hint="eastAsia"/>
+          <w:b/>
+          <w:color w:val="0070C0"/>
+          <w:kern w:val="0"/>
+          <w:vertAlign w:val="superscript"/>
+        </w:rPr>
+        <w:t>]</w:t>
+      </w:r>
+      <w:r>
+        <w:rPr>
+          <w:rFonts w:ascii="微软雅黑" w:eastAsia="微软雅黑" w:hAnsi="微软雅黑" w:cs="Arial" w:hint="eastAsia"/>
+        </w:rPr>
+        <w:t>。</w:t>
+      </w:r>
+      <w:r>
+        <w:rPr>
+          <w:rFonts w:ascii="微软雅黑" w:eastAsia="微软雅黑" w:hAnsi="微软雅黑" w:cs="Arial" w:hint="eastAsia"/>
+        </w:rPr>
+        <w:t>对数字慈善的定义稍作引申，</w:t>
+      </w:r>
+      <w:r>
+        <w:rPr>
+          <w:rFonts w:ascii="微软雅黑" w:eastAsia="微软雅黑" w:hAnsi="微软雅黑" w:cs="Arial" w:hint="eastAsia"/>
+        </w:rPr>
+        <w:t>将数字技术和数字媒介</w:t>
+      </w:r>
+      <w:r>
+        <w:rPr>
+          <w:rFonts w:ascii="微软雅黑" w:eastAsia="微软雅黑" w:hAnsi="微软雅黑" w:cs="Arial" w:hint="eastAsia"/>
+        </w:rPr>
+        <w:t>的应用</w:t>
+      </w:r>
+      <w:r>
+        <w:rPr>
+          <w:rFonts w:ascii="微软雅黑" w:eastAsia="微软雅黑" w:hAnsi="微软雅黑" w:cs="Arial" w:hint="eastAsia"/>
+        </w:rPr>
+        <w:t>扩展至更宽泛</w:t>
+      </w:r>
+      <w:r>
+        <w:rPr>
+          <w:rFonts w:ascii="微软雅黑" w:eastAsia="微软雅黑" w:hAnsi="微软雅黑" w:cs="Arial" w:hint="eastAsia"/>
+        </w:rPr>
+        <w:t>更基础</w:t>
+      </w:r>
+      <w:r>
+        <w:rPr>
+          <w:rFonts w:ascii="微软雅黑" w:eastAsia="微软雅黑" w:hAnsi="微软雅黑" w:cs="Arial" w:hint="eastAsia"/>
+        </w:rPr>
+        <w:t>的</w:t>
+      </w:r>
+      <w:r>
+        <w:rPr>
+          <w:rFonts w:ascii="微软雅黑" w:eastAsia="微软雅黑" w:hAnsi="微软雅黑" w:cs="Arial" w:hint="eastAsia"/>
+        </w:rPr>
+        <w:t>社会</w:t>
+      </w:r>
+      <w:r>
+        <w:rPr>
+          <w:rFonts w:ascii="微软雅黑" w:eastAsia="微软雅黑" w:hAnsi="微软雅黑" w:cs="Arial" w:hint="eastAsia"/>
+        </w:rPr>
+        <w:t>公共利益</w:t>
+      </w:r>
+      <w:r>
+        <w:rPr>
+          <w:rFonts w:ascii="微软雅黑" w:eastAsia="微软雅黑" w:hAnsi="微软雅黑" w:cs="Arial" w:hint="eastAsia"/>
+        </w:rPr>
+        <w:t>层面</w:t>
+      </w:r>
+      <w:r>
+        <w:rPr>
+          <w:rFonts w:ascii="微软雅黑" w:eastAsia="微软雅黑" w:hAnsi="微软雅黑" w:cs="Arial" w:hint="eastAsia"/>
+        </w:rPr>
+        <w:t>，</w:t>
+      </w:r>
+      <w:r>
+        <w:rPr>
+          <w:rFonts w:ascii="微软雅黑" w:eastAsia="微软雅黑" w:hAnsi="微软雅黑" w:cs="Arial" w:hint="eastAsia"/>
+        </w:rPr>
+        <w:t>即可适用于公益领域</w:t>
+      </w:r>
+      <w:r>
+        <w:rPr>
+          <w:rFonts w:ascii="微软雅黑" w:eastAsia="微软雅黑" w:hAnsi="微软雅黑" w:cs="Arial" w:hint="eastAsia"/>
+        </w:rPr>
+        <w:t>。</w:t>
+      </w:r>
+    </w:p>
+    <w:p>
+      <w:pPr>
+        <w:spacing w:line="180" w:lineRule="auto"/>
+        <w:ind w:firstLine="420"/>
+        <w:rPr>
+          <w:rFonts w:ascii="微软雅黑" w:eastAsia="微软雅黑" w:hAnsi="微软雅黑" w:cs="Arial" w:hint="eastAsia"/>
+        </w:rPr>
+      </w:pPr>
+      <w:r>
+        <w:rPr>
+          <w:rFonts w:ascii="微软雅黑" w:eastAsia="微软雅黑" w:hAnsi="微软雅黑" w:cs="Arial" w:hint="eastAsia"/>
+        </w:rPr>
+        <w:t>数字慈善基金会的宗旨是：通过数字技术和数字媒介，让世界更美好。</w:t>
+      </w:r>
+      <w:r>
+        <w:rPr>
+          <w:rFonts w:ascii="微软雅黑" w:eastAsia="微软雅黑" w:hAnsi="微软雅黑" w:cs="Arial" w:hint="eastAsia"/>
+        </w:rPr>
+        <w:t>这一</w:t>
+      </w:r>
+      <w:r>
+        <w:rPr>
+          <w:rFonts w:ascii="微软雅黑" w:eastAsia="微软雅黑" w:hAnsi="微软雅黑" w:cs="Arial" w:hint="eastAsia"/>
+        </w:rPr>
+        <w:t>愿</w:t>
+      </w:r>
+      <w:proofErr w:type="gramStart"/>
+      <w:r>
+        <w:rPr>
+          <w:rFonts w:ascii="微软雅黑" w:eastAsia="微软雅黑" w:hAnsi="微软雅黑" w:cs="Arial" w:hint="eastAsia"/>
+        </w:rPr>
+        <w:t>景</w:t>
+      </w:r>
+      <w:r>
+        <w:rPr>
+          <w:rFonts w:ascii="微软雅黑" w:eastAsia="微软雅黑" w:hAnsi="微软雅黑" w:cs="Arial" w:hint="eastAsia"/>
+        </w:rPr>
+        <w:t>广泛</w:t>
+      </w:r>
+      <w:proofErr w:type="gramEnd"/>
+      <w:r>
+        <w:rPr>
+          <w:rFonts w:ascii="微软雅黑" w:eastAsia="微软雅黑" w:hAnsi="微软雅黑" w:cs="Arial" w:hint="eastAsia"/>
+        </w:rPr>
+        <w:t>地</w:t>
+      </w:r>
+      <w:r>
+        <w:rPr>
+          <w:rFonts w:ascii="微软雅黑" w:eastAsia="微软雅黑" w:hAnsi="微软雅黑" w:cs="Arial" w:hint="eastAsia"/>
+        </w:rPr>
+        <w:t>融合</w:t>
+      </w:r>
+      <w:r>
+        <w:rPr>
+          <w:rFonts w:ascii="微软雅黑" w:eastAsia="微软雅黑" w:hAnsi="微软雅黑" w:cs="Arial" w:hint="eastAsia"/>
+        </w:rPr>
+        <w:t>了慈善和公益的</w:t>
+      </w:r>
+      <w:r>
+        <w:rPr>
+          <w:rFonts w:ascii="微软雅黑" w:eastAsia="微软雅黑" w:hAnsi="微软雅黑" w:cs="Arial" w:hint="eastAsia"/>
+        </w:rPr>
+        <w:t>基本</w:t>
+      </w:r>
+      <w:r>
+        <w:rPr>
+          <w:rFonts w:ascii="微软雅黑" w:eastAsia="微软雅黑" w:hAnsi="微软雅黑" w:cs="Arial" w:hint="eastAsia"/>
+        </w:rPr>
+        <w:t>定义</w:t>
+      </w:r>
+      <w:r>
+        <w:rPr>
+          <w:rFonts w:ascii="微软雅黑" w:eastAsia="微软雅黑" w:hAnsi="微软雅黑" w:cs="Arial" w:hint="eastAsia"/>
+        </w:rPr>
+        <w:t>和最终目的</w:t>
+      </w:r>
+      <w:r>
+        <w:rPr>
+          <w:rFonts w:ascii="微软雅黑" w:eastAsia="微软雅黑" w:hAnsi="微软雅黑" w:cs="Arial" w:hint="eastAsia"/>
+        </w:rPr>
+        <w:t>，</w:t>
+      </w:r>
+      <w:r>
+        <w:rPr>
+          <w:rFonts w:ascii="微软雅黑" w:eastAsia="微软雅黑" w:hAnsi="微软雅黑" w:cs="Arial" w:hint="eastAsia"/>
+        </w:rPr>
+        <w:t>因此，</w:t>
+      </w:r>
+      <w:r>
+        <w:rPr>
+          <w:rFonts w:ascii="微软雅黑" w:eastAsia="微软雅黑" w:hAnsi="微软雅黑" w:cs="Arial" w:hint="eastAsia"/>
+        </w:rPr>
+        <w:t>本书后续内容</w:t>
+      </w:r>
+      <w:r>
+        <w:rPr>
+          <w:rFonts w:ascii="微软雅黑" w:eastAsia="微软雅黑" w:hAnsi="微软雅黑" w:cs="Arial" w:hint="eastAsia"/>
+        </w:rPr>
+        <w:t>不对慈善和公益做明确区分，</w:t>
+      </w:r>
+      <w:r>
+        <w:rPr>
+          <w:rFonts w:ascii="微软雅黑" w:eastAsia="微软雅黑" w:hAnsi="微软雅黑" w:cs="Arial" w:hint="eastAsia"/>
+        </w:rPr>
+        <w:t>统一</w:t>
+      </w:r>
+      <w:r>
+        <w:rPr>
+          <w:rFonts w:ascii="微软雅黑" w:eastAsia="微软雅黑" w:hAnsi="微软雅黑" w:cs="Arial" w:hint="eastAsia"/>
+        </w:rPr>
+        <w:t>使用数字慈善</w:t>
+      </w:r>
+      <w:r>
+        <w:rPr>
+          <w:rFonts w:ascii="微软雅黑" w:eastAsia="微软雅黑" w:hAnsi="微软雅黑" w:cs="Arial" w:hint="eastAsia"/>
+        </w:rPr>
+        <w:t>概指</w:t>
+      </w:r>
+      <w:r>
+        <w:rPr>
+          <w:rFonts w:ascii="微软雅黑" w:eastAsia="微软雅黑" w:hAnsi="微软雅黑" w:cs="Arial" w:hint="eastAsia"/>
+        </w:rPr>
+        <w:t>书中所</w:t>
+      </w:r>
+      <w:r>
+        <w:rPr>
+          <w:rFonts w:ascii="微软雅黑" w:eastAsia="微软雅黑" w:hAnsi="微软雅黑" w:cs="Arial" w:hint="eastAsia"/>
+        </w:rPr>
+        <w:t>论述</w:t>
+      </w:r>
+      <w:r>
+        <w:rPr>
+          <w:rFonts w:ascii="微软雅黑" w:eastAsia="微软雅黑" w:hAnsi="微软雅黑" w:cs="Arial" w:hint="eastAsia"/>
+        </w:rPr>
+        <w:t>的</w:t>
+      </w:r>
+      <w:r>
+        <w:rPr>
+          <w:rFonts w:ascii="微软雅黑" w:eastAsia="微软雅黑" w:hAnsi="微软雅黑" w:cs="Arial" w:hint="eastAsia"/>
+        </w:rPr>
+        <w:t>思想</w:t>
+      </w:r>
+      <w:r>
+        <w:rPr>
+          <w:rFonts w:ascii="微软雅黑" w:eastAsia="微软雅黑" w:hAnsi="微软雅黑" w:cs="Arial" w:hint="eastAsia"/>
+        </w:rPr>
+        <w:t>。</w:t>
+      </w:r>
+    </w:p>
     <w:p/>
     <w:p/>
     <w:p/>
@@ -643,7 +1011,6 @@
           <w:rFonts w:ascii="微软雅黑" w:eastAsia="微软雅黑" w:hAnsi="微软雅黑" w:hint="eastAsia"/>
           <w:b/>
         </w:rPr>
-        <w:lastRenderedPageBreak/>
         <w:t>参考资料：</w:t>
       </w:r>
     </w:p>
@@ -655,8 +1022,8 @@
           <w:szCs w:val="20"/>
         </w:rPr>
       </w:pPr>
-      <w:bookmarkStart w:id="5" w:name="OLE_LINK1"/>
-      <w:bookmarkStart w:id="6" w:name="OLE_LINK2"/>
+      <w:bookmarkStart w:id="7" w:name="OLE_LINK1"/>
+      <w:bookmarkStart w:id="8" w:name="OLE_LINK2"/>
       <w:r>
         <w:rPr>
           <w:rFonts w:ascii="微软雅黑" w:eastAsia="微软雅黑" w:hAnsi="微软雅黑" w:hint="eastAsia"/>
@@ -672,179 +1039,217 @@
           <w:szCs w:val="20"/>
         </w:rPr>
         <w:t xml:space="preserve">. </w:t>
-      </w:r>
-      <w:bookmarkEnd w:id="5"/>
-      <w:bookmarkEnd w:id="6"/>
-      <w:r>
-        <w:rPr>
-          <w:rFonts w:ascii="微软雅黑" w:eastAsia="微软雅黑" w:hAnsi="微软雅黑"/>
-          <w:sz w:val="20"/>
-          <w:szCs w:val="20"/>
-        </w:rPr>
-        <w:t>Longman Dictionary of Contemporary English</w:t>
-      </w:r>
-      <w:r>
-        <w:rPr>
-          <w:rFonts w:ascii="微软雅黑" w:eastAsia="微软雅黑" w:hAnsi="微软雅黑"/>
-          <w:sz w:val="20"/>
-          <w:szCs w:val="20"/>
-        </w:rPr>
-        <w:t xml:space="preserve"> 5th </w:t>
-      </w:r>
-      <w:r>
-        <w:rPr>
-          <w:rFonts w:ascii="微软雅黑" w:eastAsia="微软雅黑" w:hAnsi="微软雅黑" w:hint="eastAsia"/>
-          <w:sz w:val="20"/>
-          <w:szCs w:val="20"/>
-        </w:rPr>
-        <w:t>E</w:t>
-      </w:r>
-      <w:r>
-        <w:rPr>
-          <w:rFonts w:ascii="微软雅黑" w:eastAsia="微软雅黑" w:hAnsi="微软雅黑"/>
-          <w:sz w:val="20"/>
-          <w:szCs w:val="20"/>
-        </w:rPr>
-        <w:t>dition</w:t>
-      </w:r>
-    </w:p>
-    <w:p>
-      <w:pPr>
-        <w:rPr>
-          <w:rFonts w:ascii="微软雅黑" w:eastAsia="微软雅黑" w:hAnsi="微软雅黑"/>
-          <w:sz w:val="20"/>
-          <w:szCs w:val="20"/>
-        </w:rPr>
-      </w:pPr>
-      <w:r>
-        <w:rPr>
-          <w:rFonts w:ascii="微软雅黑" w:eastAsia="微软雅黑" w:hAnsi="微软雅黑"/>
-          <w:sz w:val="20"/>
-          <w:szCs w:val="20"/>
-        </w:rPr>
-        <w:t xml:space="preserve">2. </w:t>
-      </w:r>
-      <w:r>
-        <w:rPr>
-          <w:rFonts w:ascii="微软雅黑" w:eastAsia="微软雅黑" w:hAnsi="微软雅黑"/>
-          <w:sz w:val="20"/>
-          <w:szCs w:val="20"/>
-        </w:rPr>
-        <w:t>https://en.wikipedia.org/wiki/Digital_media</w:t>
-      </w:r>
-    </w:p>
-    <w:p>
-      <w:pPr>
-        <w:rPr>
-          <w:rFonts w:ascii="微软雅黑" w:eastAsia="微软雅黑" w:hAnsi="微软雅黑"/>
-          <w:sz w:val="20"/>
-          <w:szCs w:val="20"/>
-        </w:rPr>
-      </w:pPr>
-      <w:r>
-        <w:rPr>
-          <w:rFonts w:ascii="微软雅黑" w:eastAsia="微软雅黑" w:hAnsi="微软雅黑"/>
-          <w:sz w:val="20"/>
-          <w:szCs w:val="20"/>
-        </w:rPr>
-        <w:t xml:space="preserve">3. </w:t>
-      </w:r>
-      <w:r>
-        <w:rPr>
-          <w:rFonts w:ascii="微软雅黑" w:eastAsia="微软雅黑" w:hAnsi="微软雅黑"/>
-          <w:sz w:val="20"/>
-          <w:szCs w:val="20"/>
-        </w:rPr>
-        <w:t>https://baike.baidu.com/item/</w:t>
-      </w:r>
-      <w:r>
-        <w:rPr>
-          <w:rFonts w:ascii="微软雅黑" w:eastAsia="微软雅黑" w:hAnsi="微软雅黑" w:hint="eastAsia"/>
-          <w:sz w:val="20"/>
-          <w:szCs w:val="20"/>
-        </w:rPr>
-        <w:t>数字技术</w:t>
-      </w:r>
-    </w:p>
-    <w:p>
-      <w:pPr>
-        <w:rPr>
-          <w:rFonts w:ascii="微软雅黑" w:eastAsia="微软雅黑" w:hAnsi="微软雅黑"/>
-          <w:sz w:val="20"/>
-          <w:szCs w:val="20"/>
-        </w:rPr>
-      </w:pPr>
-      <w:r>
-        <w:rPr>
-          <w:rFonts w:ascii="微软雅黑" w:eastAsia="微软雅黑" w:hAnsi="微软雅黑"/>
-          <w:sz w:val="20"/>
-          <w:szCs w:val="20"/>
-        </w:rPr>
-        <w:t xml:space="preserve">4. </w:t>
-      </w:r>
-      <w:r>
-        <w:rPr>
-          <w:rFonts w:ascii="微软雅黑" w:eastAsia="微软雅黑" w:hAnsi="微软雅黑"/>
-          <w:sz w:val="20"/>
-          <w:szCs w:val="20"/>
-        </w:rPr>
-        <w:t>https://baike.baidu.com/item/</w:t>
-      </w:r>
-      <w:r>
-        <w:rPr>
-          <w:rFonts w:ascii="微软雅黑" w:eastAsia="微软雅黑" w:hAnsi="微软雅黑" w:hint="eastAsia"/>
-          <w:sz w:val="20"/>
-          <w:szCs w:val="20"/>
-        </w:rPr>
-        <w:t>数字媒介</w:t>
-      </w:r>
-    </w:p>
-    <w:p>
-      <w:pPr>
-        <w:rPr>
-          <w:rFonts w:ascii="微软雅黑" w:eastAsia="微软雅黑" w:hAnsi="微软雅黑"/>
-          <w:sz w:val="20"/>
-          <w:szCs w:val="20"/>
-        </w:rPr>
-      </w:pPr>
-      <w:r>
-        <w:rPr>
-          <w:rFonts w:ascii="微软雅黑" w:eastAsia="微软雅黑" w:hAnsi="微软雅黑"/>
-          <w:sz w:val="20"/>
-          <w:szCs w:val="20"/>
-        </w:rPr>
-        <w:t xml:space="preserve">5. </w:t>
-      </w:r>
-      <w:bookmarkStart w:id="7" w:name="OLE_LINK7"/>
-      <w:bookmarkStart w:id="8" w:name="OLE_LINK8"/>
-      <w:r>
-        <w:rPr>
-          <w:rFonts w:ascii="微软雅黑" w:eastAsia="微软雅黑" w:hAnsi="微软雅黑"/>
-          <w:sz w:val="20"/>
-          <w:szCs w:val="20"/>
-        </w:rPr>
-        <w:t>https://baike.baidu.com/item/</w:t>
-      </w:r>
-      <w:r>
-        <w:rPr>
-          <w:rFonts w:ascii="微软雅黑" w:eastAsia="微软雅黑" w:hAnsi="微软雅黑" w:hint="eastAsia"/>
-          <w:sz w:val="20"/>
-          <w:szCs w:val="20"/>
-        </w:rPr>
-        <w:t>慈善</w:t>
-      </w:r>
-      <w:r>
-        <w:rPr>
-          <w:rFonts w:ascii="微软雅黑" w:eastAsia="微软雅黑" w:hAnsi="微软雅黑"/>
-          <w:sz w:val="20"/>
-          <w:szCs w:val="20"/>
-        </w:rPr>
-        <w:t>/3540300</w:t>
       </w:r>
       <w:bookmarkEnd w:id="7"/>
       <w:bookmarkEnd w:id="8"/>
-    </w:p>
-    <w:p/>
+      <w:r>
+        <w:rPr>
+          <w:rFonts w:ascii="微软雅黑" w:eastAsia="微软雅黑" w:hAnsi="微软雅黑"/>
+          <w:sz w:val="20"/>
+          <w:szCs w:val="20"/>
+        </w:rPr>
+        <w:t>Longman Dictionary of Contemporary English</w:t>
+      </w:r>
+      <w:r>
+        <w:rPr>
+          <w:rFonts w:ascii="微软雅黑" w:eastAsia="微软雅黑" w:hAnsi="微软雅黑"/>
+          <w:sz w:val="20"/>
+          <w:szCs w:val="20"/>
+        </w:rPr>
+        <w:t xml:space="preserve"> 5th </w:t>
+      </w:r>
+      <w:r>
+        <w:rPr>
+          <w:rFonts w:ascii="微软雅黑" w:eastAsia="微软雅黑" w:hAnsi="微软雅黑" w:hint="eastAsia"/>
+          <w:sz w:val="20"/>
+          <w:szCs w:val="20"/>
+        </w:rPr>
+        <w:t>E</w:t>
+      </w:r>
+      <w:r>
+        <w:rPr>
+          <w:rFonts w:ascii="微软雅黑" w:eastAsia="微软雅黑" w:hAnsi="微软雅黑"/>
+          <w:sz w:val="20"/>
+          <w:szCs w:val="20"/>
+        </w:rPr>
+        <w:t>dition</w:t>
+      </w:r>
+    </w:p>
+    <w:p>
+      <w:pPr>
+        <w:rPr>
+          <w:rFonts w:ascii="微软雅黑" w:eastAsia="微软雅黑" w:hAnsi="微软雅黑"/>
+          <w:sz w:val="20"/>
+          <w:szCs w:val="20"/>
+        </w:rPr>
+      </w:pPr>
+      <w:r>
+        <w:rPr>
+          <w:rFonts w:ascii="微软雅黑" w:eastAsia="微软雅黑" w:hAnsi="微软雅黑"/>
+          <w:sz w:val="20"/>
+          <w:szCs w:val="20"/>
+        </w:rPr>
+        <w:t xml:space="preserve">2. </w:t>
+      </w:r>
+      <w:r>
+        <w:rPr>
+          <w:rFonts w:ascii="微软雅黑" w:eastAsia="微软雅黑" w:hAnsi="微软雅黑"/>
+          <w:sz w:val="20"/>
+          <w:szCs w:val="20"/>
+        </w:rPr>
+        <w:t>https://en.wikipedia.org/wiki/Digital_media</w:t>
+      </w:r>
+    </w:p>
+    <w:p>
+      <w:pPr>
+        <w:rPr>
+          <w:rFonts w:ascii="微软雅黑" w:eastAsia="微软雅黑" w:hAnsi="微软雅黑"/>
+          <w:sz w:val="20"/>
+          <w:szCs w:val="20"/>
+        </w:rPr>
+      </w:pPr>
+      <w:r>
+        <w:rPr>
+          <w:rFonts w:ascii="微软雅黑" w:eastAsia="微软雅黑" w:hAnsi="微软雅黑"/>
+          <w:sz w:val="20"/>
+          <w:szCs w:val="20"/>
+        </w:rPr>
+        <w:t xml:space="preserve">3. </w:t>
+      </w:r>
+      <w:r>
+        <w:rPr>
+          <w:rFonts w:ascii="微软雅黑" w:eastAsia="微软雅黑" w:hAnsi="微软雅黑"/>
+          <w:sz w:val="20"/>
+          <w:szCs w:val="20"/>
+        </w:rPr>
+        <w:t>https://baike.baidu.com/item/</w:t>
+      </w:r>
+      <w:r>
+        <w:rPr>
+          <w:rFonts w:ascii="微软雅黑" w:eastAsia="微软雅黑" w:hAnsi="微软雅黑" w:hint="eastAsia"/>
+          <w:sz w:val="20"/>
+          <w:szCs w:val="20"/>
+        </w:rPr>
+        <w:t>数字技术</w:t>
+      </w:r>
+    </w:p>
+    <w:p>
+      <w:pPr>
+        <w:rPr>
+          <w:rFonts w:ascii="微软雅黑" w:eastAsia="微软雅黑" w:hAnsi="微软雅黑"/>
+          <w:sz w:val="20"/>
+          <w:szCs w:val="20"/>
+        </w:rPr>
+      </w:pPr>
+      <w:r>
+        <w:rPr>
+          <w:rFonts w:ascii="微软雅黑" w:eastAsia="微软雅黑" w:hAnsi="微软雅黑"/>
+          <w:sz w:val="20"/>
+          <w:szCs w:val="20"/>
+        </w:rPr>
+        <w:t xml:space="preserve">4. </w:t>
+      </w:r>
+      <w:r>
+        <w:rPr>
+          <w:rFonts w:ascii="微软雅黑" w:eastAsia="微软雅黑" w:hAnsi="微软雅黑"/>
+          <w:sz w:val="20"/>
+          <w:szCs w:val="20"/>
+        </w:rPr>
+        <w:t>https://baike.baidu.com/item/</w:t>
+      </w:r>
+      <w:r>
+        <w:rPr>
+          <w:rFonts w:ascii="微软雅黑" w:eastAsia="微软雅黑" w:hAnsi="微软雅黑" w:hint="eastAsia"/>
+          <w:sz w:val="20"/>
+          <w:szCs w:val="20"/>
+        </w:rPr>
+        <w:t>数字媒介</w:t>
+      </w:r>
+    </w:p>
+    <w:p>
+      <w:pPr>
+        <w:rPr>
+          <w:rFonts w:ascii="微软雅黑" w:eastAsia="微软雅黑" w:hAnsi="微软雅黑"/>
+          <w:sz w:val="20"/>
+          <w:szCs w:val="20"/>
+        </w:rPr>
+      </w:pPr>
+      <w:r>
+        <w:rPr>
+          <w:rFonts w:ascii="微软雅黑" w:eastAsia="微软雅黑" w:hAnsi="微软雅黑"/>
+          <w:sz w:val="20"/>
+          <w:szCs w:val="20"/>
+        </w:rPr>
+        <w:t xml:space="preserve">5. </w:t>
+      </w:r>
+      <w:bookmarkStart w:id="9" w:name="OLE_LINK7"/>
+      <w:bookmarkStart w:id="10" w:name="OLE_LINK8"/>
+      <w:bookmarkStart w:id="11" w:name="OLE_LINK9"/>
+      <w:bookmarkStart w:id="12" w:name="OLE_LINK10"/>
+      <w:bookmarkStart w:id="13" w:name="OLE_LINK11"/>
+      <w:r>
+        <w:rPr>
+          <w:rFonts w:ascii="微软雅黑" w:eastAsia="微软雅黑" w:hAnsi="微软雅黑"/>
+          <w:sz w:val="20"/>
+          <w:szCs w:val="20"/>
+        </w:rPr>
+        <w:t>https://baike.baidu.com/item/</w:t>
+      </w:r>
+      <w:r>
+        <w:rPr>
+          <w:rFonts w:ascii="微软雅黑" w:eastAsia="微软雅黑" w:hAnsi="微软雅黑" w:hint="eastAsia"/>
+          <w:sz w:val="20"/>
+          <w:szCs w:val="20"/>
+        </w:rPr>
+        <w:t>慈善</w:t>
+      </w:r>
+      <w:bookmarkEnd w:id="9"/>
+      <w:bookmarkEnd w:id="10"/>
+      <w:bookmarkEnd w:id="11"/>
+      <w:bookmarkEnd w:id="12"/>
+      <w:bookmarkEnd w:id="13"/>
+    </w:p>
+    <w:p>
+      <w:pPr>
+        <w:rPr>
+          <w:rFonts w:ascii="微软雅黑" w:eastAsia="微软雅黑" w:hAnsi="微软雅黑" w:hint="eastAsia"/>
+          <w:sz w:val="20"/>
+          <w:szCs w:val="20"/>
+        </w:rPr>
+      </w:pPr>
+      <w:r>
+        <w:rPr>
+          <w:rFonts w:ascii="微软雅黑" w:eastAsia="微软雅黑" w:hAnsi="微软雅黑" w:hint="eastAsia"/>
+          <w:sz w:val="20"/>
+          <w:szCs w:val="20"/>
+        </w:rPr>
+        <w:t>6.</w:t>
+      </w:r>
+      <w:r>
+        <w:rPr>
+          <w:rFonts w:ascii="微软雅黑" w:eastAsia="微软雅黑" w:hAnsi="微软雅黑"/>
+          <w:sz w:val="20"/>
+          <w:szCs w:val="20"/>
+        </w:rPr>
+        <w:t xml:space="preserve"> </w:t>
+      </w:r>
+      <w:r>
+        <w:rPr>
+          <w:rFonts w:ascii="微软雅黑" w:eastAsia="微软雅黑" w:hAnsi="微软雅黑"/>
+          <w:sz w:val="20"/>
+          <w:szCs w:val="20"/>
+        </w:rPr>
+        <w:t>https://baike.baidu.com/item/</w:t>
+      </w:r>
+      <w:r>
+        <w:rPr>
+          <w:rFonts w:ascii="微软雅黑" w:eastAsia="微软雅黑" w:hAnsi="微软雅黑" w:hint="eastAsia"/>
+          <w:sz w:val="20"/>
+          <w:szCs w:val="20"/>
+        </w:rPr>
+        <w:t>公益</w:t>
+      </w:r>
+    </w:p>
     <w:p/>
     <w:p/>
     <w:p/>
@@ -2058,7 +2463,7 @@
 </file>
 
 <file path=customXml/itemProps1.xml><?xml version="1.0" encoding="utf-8"?>
-<ds:datastoreItem xmlns:ds="http://schemas.openxmlformats.org/officeDocument/2006/customXml" ds:itemID="{0BF808A7-A600-4E10-BCC3-CA0A3886ED5C}">
+<ds:datastoreItem xmlns:ds="http://schemas.openxmlformats.org/officeDocument/2006/customXml" ds:itemID="{C58031DE-20D4-485B-8C41-1725DFB59BE2}">
   <ds:schemaRefs>
     <ds:schemaRef ds:uri="http://schemas.openxmlformats.org/officeDocument/2006/bibliography"/>
   </ds:schemaRefs>

</xml_diff>